<commit_message>
More PRISMA checklist updates
Still have some results sections that aren't finished yet
</commit_message>
<xml_diff>
--- a/Publications/IJSM/Manual Submission Fixes.docx
+++ b/Publications/IJSM/Manual Submission Fixes.docx
@@ -1,6 +1,6 @@
 
 <file path=word/document.xml><?xml version="1.0" encoding="utf-8"?>
-<w:document xmlns:wpc="http://schemas.microsoft.com/office/word/2010/wordprocessingCanvas" xmlns:cx="http://schemas.microsoft.com/office/drawing/2014/chartex" xmlns:cx1="http://schemas.microsoft.com/office/drawing/2015/9/8/chartex" xmlns:cx2="http://schemas.microsoft.com/office/drawing/2015/10/21/chartex" xmlns:cx3="http://schemas.microsoft.com/office/drawing/2016/5/9/chartex" xmlns:cx4="http://schemas.microsoft.com/office/drawing/2016/5/10/chartex" xmlns:cx5="http://schemas.microsoft.com/office/drawing/2016/5/11/chartex" xmlns:cx6="http://schemas.microsoft.com/office/drawing/2016/5/12/chartex" xmlns:cx7="http://schemas.microsoft.com/office/drawing/2016/5/13/chartex" xmlns:cx8="http://schemas.microsoft.com/office/drawing/2016/5/14/chartex" xmlns:mc="http://schemas.openxmlformats.org/markup-compatibility/2006" xmlns:aink="http://schemas.microsoft.com/office/drawing/2016/ink" xmlns:am3d="http://schemas.microsoft.com/office/drawing/2017/model3d" xmlns:o="urn:schemas-microsoft-com:office:office" xmlns:oel="http://schemas.microsoft.com/office/2019/extlst" xmlns:r="http://schemas.openxmlformats.org/officeDocument/2006/relationships" xmlns:m="http://schemas.openxmlformats.org/officeDocument/2006/math" xmlns:v="urn:schemas-microsoft-com:vml" xmlns:wp14="http://schemas.microsoft.com/office/word/2010/wordprocessingDrawing" xmlns:wp="http://schemas.openxmlformats.org/drawingml/2006/wordprocessingDrawing" xmlns:w10="urn:schemas-microsoft-com:office:word" xmlns:w="http://schemas.openxmlformats.org/wordprocessingml/2006/main" xmlns:w14="http://schemas.microsoft.com/office/word/2010/wordml" xmlns:w15="http://schemas.microsoft.com/office/word/2012/wordml" xmlns:w16cex="http://schemas.microsoft.com/office/word/2018/wordml/cex" xmlns:w16cid="http://schemas.microsoft.com/office/word/2016/wordml/cid" xmlns:w16="http://schemas.microsoft.com/office/word/2018/wordml" xmlns:w16sdtdh="http://schemas.microsoft.com/office/word/2020/wordml/sdtdatahash" xmlns:w16se="http://schemas.microsoft.com/office/word/2015/wordml/symex" xmlns:wpg="http://schemas.microsoft.com/office/word/2010/wordprocessingGroup" xmlns:wpi="http://schemas.microsoft.com/office/word/2010/wordprocessingInk" xmlns:wne="http://schemas.microsoft.com/office/word/2006/wordml" xmlns:wps="http://schemas.microsoft.com/office/word/2010/wordprocessingShape" mc:Ignorable="w14 w15 w16se w16cid w16 w16cex w16sdtdh wp14">
+<w:document xmlns:wpc="http://schemas.microsoft.com/office/word/2010/wordprocessingCanvas" xmlns:cx="http://schemas.microsoft.com/office/drawing/2014/chartex" xmlns:cx1="http://schemas.microsoft.com/office/drawing/2015/9/8/chartex" xmlns:cx2="http://schemas.microsoft.com/office/drawing/2015/10/21/chartex" xmlns:cx3="http://schemas.microsoft.com/office/drawing/2016/5/9/chartex" xmlns:cx4="http://schemas.microsoft.com/office/drawing/2016/5/10/chartex" xmlns:cx5="http://schemas.microsoft.com/office/drawing/2016/5/11/chartex" xmlns:cx6="http://schemas.microsoft.com/office/drawing/2016/5/12/chartex" xmlns:cx7="http://schemas.microsoft.com/office/drawing/2016/5/13/chartex" xmlns:cx8="http://schemas.microsoft.com/office/drawing/2016/5/14/chartex" xmlns:mc="http://schemas.openxmlformats.org/markup-compatibility/2006" xmlns:aink="http://schemas.microsoft.com/office/drawing/2016/ink" xmlns:am3d="http://schemas.microsoft.com/office/drawing/2017/model3d" xmlns:o="urn:schemas-microsoft-com:office:office" xmlns:oel="http://schemas.microsoft.com/office/2019/extlst" xmlns:r="http://schemas.openxmlformats.org/officeDocument/2006/relationships" xmlns:m="http://schemas.openxmlformats.org/officeDocument/2006/math" xmlns:v="urn:schemas-microsoft-com:vml" xmlns:wp14="http://schemas.microsoft.com/office/word/2010/wordprocessingDrawing" xmlns:wp="http://schemas.openxmlformats.org/drawingml/2006/wordprocessingDrawing" xmlns:w10="urn:schemas-microsoft-com:office:word" xmlns:w="http://schemas.openxmlformats.org/wordprocessingml/2006/main" xmlns:w14="http://schemas.microsoft.com/office/word/2010/wordml" xmlns:w15="http://schemas.microsoft.com/office/word/2012/wordml" xmlns:w16cex="http://schemas.microsoft.com/office/word/2018/wordml/cex" xmlns:w16cid="http://schemas.microsoft.com/office/word/2016/wordml/cid" xmlns:w16="http://schemas.microsoft.com/office/word/2018/wordml" xmlns:w16du="http://schemas.microsoft.com/office/word/2023/wordml/word16du" xmlns:w16sdtdh="http://schemas.microsoft.com/office/word/2020/wordml/sdtdatahash" xmlns:w16se="http://schemas.microsoft.com/office/word/2015/wordml/symex" xmlns:wpg="http://schemas.microsoft.com/office/word/2010/wordprocessingGroup" xmlns:wpi="http://schemas.microsoft.com/office/word/2010/wordprocessingInk" xmlns:wne="http://schemas.microsoft.com/office/word/2006/wordml" xmlns:wps="http://schemas.microsoft.com/office/word/2010/wordprocessingShape" mc:Ignorable="w14 w15 w16se w16cid w16 w16cex w16sdtdh w16du wp14">
   <w:body>
     <w:p>
       <w:pPr>
@@ -55,7 +55,6 @@
           <w:rFonts w:ascii="Calibri" w:hAnsi="Calibri" w:cs="Calibri"/>
         </w:rPr>
       </w:pPr>
-      <w:proofErr w:type="spellStart"/>
       <w:r>
         <w:rPr>
           <w:rFonts w:ascii="Calibri" w:hAnsi="Calibri" w:cs="Calibri"/>
@@ -66,14 +65,7 @@
         <w:rPr>
           <w:rFonts w:ascii="Calibri" w:hAnsi="Calibri" w:cs="Calibri"/>
         </w:rPr>
-        <w:t>npaywall</w:t>
-      </w:r>
-      <w:proofErr w:type="spellEnd"/>
-      <w:r>
-        <w:rPr>
-          <w:rFonts w:ascii="Calibri" w:hAnsi="Calibri" w:cs="Calibri"/>
-        </w:rPr>
-        <w:t xml:space="preserve"> website citation by per the following form</w:t>
+        <w:t>npaywall website citation by per the following form</w:t>
       </w:r>
     </w:p>
     <w:p>
@@ -92,33 +84,11 @@
           <w:rFonts w:ascii="Calibri" w:hAnsi="Calibri" w:cs="Calibri"/>
         </w:rPr>
       </w:pPr>
-      <w:proofErr w:type="spellStart"/>
-      <w:r>
-        <w:rPr>
-          <w:rFonts w:ascii="Calibri" w:hAnsi="Calibri" w:cs="Calibri"/>
-        </w:rPr>
-        <w:t>Unpaywall</w:t>
-      </w:r>
-      <w:proofErr w:type="spellEnd"/>
-      <w:r>
-        <w:rPr>
-          <w:rFonts w:ascii="Calibri" w:hAnsi="Calibri" w:cs="Calibri"/>
-        </w:rPr>
-        <w:t xml:space="preserve">: An open database of 20 million free scholarly articles. </w:t>
-      </w:r>
-      <w:proofErr w:type="spellStart"/>
-      <w:r>
-        <w:rPr>
-          <w:rFonts w:ascii="Calibri" w:hAnsi="Calibri" w:cs="Calibri"/>
-        </w:rPr>
-        <w:t>Im</w:t>
-      </w:r>
-      <w:proofErr w:type="spellEnd"/>
-      <w:r>
-        <w:rPr>
-          <w:rFonts w:ascii="Calibri" w:hAnsi="Calibri" w:cs="Calibri"/>
-        </w:rPr>
-        <w:t xml:space="preserve"> Internet: </w:t>
+      <w:r>
+        <w:rPr>
+          <w:rFonts w:ascii="Calibri" w:hAnsi="Calibri" w:cs="Calibri"/>
+        </w:rPr>
+        <w:t xml:space="preserve">Unpaywall: An open database of 20 million free scholarly articles. Im Internet: </w:t>
       </w:r>
       <w:hyperlink r:id="rId5" w:history="1">
         <w:r>
@@ -182,21 +152,7 @@
         <w:rPr>
           <w:rFonts w:ascii="Calibri" w:hAnsi="Calibri" w:cs="Calibri"/>
         </w:rPr>
-        <w:t xml:space="preserve">NCBI. ID Converter API. PubMed Central (PMC) 2022; </w:t>
-      </w:r>
-      <w:proofErr w:type="spellStart"/>
-      <w:r>
-        <w:rPr>
-          <w:rFonts w:ascii="Calibri" w:hAnsi="Calibri" w:cs="Calibri"/>
-        </w:rPr>
-        <w:t>Im</w:t>
-      </w:r>
-      <w:proofErr w:type="spellEnd"/>
-      <w:r>
-        <w:rPr>
-          <w:rFonts w:ascii="Calibri" w:hAnsi="Calibri" w:cs="Calibri"/>
-        </w:rPr>
-        <w:t xml:space="preserve"> Internet: </w:t>
+        <w:t xml:space="preserve">NCBI. ID Converter API. PubMed Central (PMC) 2022; Im Internet: </w:t>
       </w:r>
       <w:hyperlink r:id="rId6" w:history="1">
         <w:r>
@@ -236,16 +192,44 @@
         <w:rPr>
           <w:rFonts w:ascii="Calibri" w:hAnsi="Calibri" w:cs="Calibri"/>
         </w:rPr>
-        <w:t xml:space="preserve">Blind my name in the </w:t>
-      </w:r>
-      <w:proofErr w:type="gramStart"/>
-      <w:r>
-        <w:rPr>
-          <w:rFonts w:ascii="Calibri" w:hAnsi="Calibri" w:cs="Calibri"/>
-        </w:rPr>
-        <w:t>references</w:t>
-      </w:r>
-      <w:proofErr w:type="gramEnd"/>
+        <w:t>Blind my name in the references</w:t>
+      </w:r>
+    </w:p>
+    <w:p>
+      <w:pPr>
+        <w:pStyle w:val="ListParagraph"/>
+        <w:numPr>
+          <w:ilvl w:val="1"/>
+          <w:numId w:val="1"/>
+        </w:numPr>
+        <w:rPr>
+          <w:rFonts w:ascii="Calibri" w:hAnsi="Calibri" w:cs="Calibri"/>
+        </w:rPr>
+      </w:pPr>
+      <w:r>
+        <w:rPr>
+          <w:rFonts w:ascii="Calibri" w:hAnsi="Calibri" w:cs="Calibri"/>
+        </w:rPr>
+        <w:t>OSF protocol registration</w:t>
+      </w:r>
+    </w:p>
+    <w:p>
+      <w:pPr>
+        <w:pStyle w:val="ListParagraph"/>
+        <w:numPr>
+          <w:ilvl w:val="1"/>
+          <w:numId w:val="1"/>
+        </w:numPr>
+        <w:rPr>
+          <w:rFonts w:ascii="Calibri" w:hAnsi="Calibri" w:cs="Calibri"/>
+        </w:rPr>
+      </w:pPr>
+      <w:r>
+        <w:rPr>
+          <w:rFonts w:ascii="Calibri" w:hAnsi="Calibri" w:cs="Calibri"/>
+        </w:rPr>
+        <w:t>Dissertation link</w:t>
+      </w:r>
     </w:p>
     <w:p>
       <w:pPr>
@@ -314,7 +298,7 @@
 </file>
 
 <file path=word/numbering.xml><?xml version="1.0" encoding="utf-8"?>
-<w:numbering xmlns:wpc="http://schemas.microsoft.com/office/word/2010/wordprocessingCanvas" xmlns:cx="http://schemas.microsoft.com/office/drawing/2014/chartex" xmlns:cx1="http://schemas.microsoft.com/office/drawing/2015/9/8/chartex" xmlns:cx2="http://schemas.microsoft.com/office/drawing/2015/10/21/chartex" xmlns:cx3="http://schemas.microsoft.com/office/drawing/2016/5/9/chartex" xmlns:cx4="http://schemas.microsoft.com/office/drawing/2016/5/10/chartex" xmlns:cx5="http://schemas.microsoft.com/office/drawing/2016/5/11/chartex" xmlns:cx6="http://schemas.microsoft.com/office/drawing/2016/5/12/chartex" xmlns:cx7="http://schemas.microsoft.com/office/drawing/2016/5/13/chartex" xmlns:cx8="http://schemas.microsoft.com/office/drawing/2016/5/14/chartex" xmlns:mc="http://schemas.openxmlformats.org/markup-compatibility/2006" xmlns:aink="http://schemas.microsoft.com/office/drawing/2016/ink" xmlns:am3d="http://schemas.microsoft.com/office/drawing/2017/model3d" xmlns:o="urn:schemas-microsoft-com:office:office" xmlns:oel="http://schemas.microsoft.com/office/2019/extlst" xmlns:r="http://schemas.openxmlformats.org/officeDocument/2006/relationships" xmlns:m="http://schemas.openxmlformats.org/officeDocument/2006/math" xmlns:v="urn:schemas-microsoft-com:vml" xmlns:wp14="http://schemas.microsoft.com/office/word/2010/wordprocessingDrawing" xmlns:wp="http://schemas.openxmlformats.org/drawingml/2006/wordprocessingDrawing" xmlns:w10="urn:schemas-microsoft-com:office:word" xmlns:w="http://schemas.openxmlformats.org/wordprocessingml/2006/main" xmlns:w14="http://schemas.microsoft.com/office/word/2010/wordml" xmlns:w15="http://schemas.microsoft.com/office/word/2012/wordml" xmlns:w16cex="http://schemas.microsoft.com/office/word/2018/wordml/cex" xmlns:w16cid="http://schemas.microsoft.com/office/word/2016/wordml/cid" xmlns:w16="http://schemas.microsoft.com/office/word/2018/wordml" xmlns:w16sdtdh="http://schemas.microsoft.com/office/word/2020/wordml/sdtdatahash" xmlns:w16se="http://schemas.microsoft.com/office/word/2015/wordml/symex" xmlns:wpg="http://schemas.microsoft.com/office/word/2010/wordprocessingGroup" xmlns:wpi="http://schemas.microsoft.com/office/word/2010/wordprocessingInk" xmlns:wne="http://schemas.microsoft.com/office/word/2006/wordml" xmlns:wps="http://schemas.microsoft.com/office/word/2010/wordprocessingShape" mc:Ignorable="w14 w15 w16se w16cid w16 w16cex w16sdtdh wp14">
+<w:numbering xmlns:wpc="http://schemas.microsoft.com/office/word/2010/wordprocessingCanvas" xmlns:cx="http://schemas.microsoft.com/office/drawing/2014/chartex" xmlns:cx1="http://schemas.microsoft.com/office/drawing/2015/9/8/chartex" xmlns:cx2="http://schemas.microsoft.com/office/drawing/2015/10/21/chartex" xmlns:cx3="http://schemas.microsoft.com/office/drawing/2016/5/9/chartex" xmlns:cx4="http://schemas.microsoft.com/office/drawing/2016/5/10/chartex" xmlns:cx5="http://schemas.microsoft.com/office/drawing/2016/5/11/chartex" xmlns:cx6="http://schemas.microsoft.com/office/drawing/2016/5/12/chartex" xmlns:cx7="http://schemas.microsoft.com/office/drawing/2016/5/13/chartex" xmlns:cx8="http://schemas.microsoft.com/office/drawing/2016/5/14/chartex" xmlns:mc="http://schemas.openxmlformats.org/markup-compatibility/2006" xmlns:aink="http://schemas.microsoft.com/office/drawing/2016/ink" xmlns:am3d="http://schemas.microsoft.com/office/drawing/2017/model3d" xmlns:o="urn:schemas-microsoft-com:office:office" xmlns:oel="http://schemas.microsoft.com/office/2019/extlst" xmlns:r="http://schemas.openxmlformats.org/officeDocument/2006/relationships" xmlns:m="http://schemas.openxmlformats.org/officeDocument/2006/math" xmlns:v="urn:schemas-microsoft-com:vml" xmlns:wp14="http://schemas.microsoft.com/office/word/2010/wordprocessingDrawing" xmlns:wp="http://schemas.openxmlformats.org/drawingml/2006/wordprocessingDrawing" xmlns:w10="urn:schemas-microsoft-com:office:word" xmlns:w="http://schemas.openxmlformats.org/wordprocessingml/2006/main" xmlns:w14="http://schemas.microsoft.com/office/word/2010/wordml" xmlns:w15="http://schemas.microsoft.com/office/word/2012/wordml" xmlns:w16cex="http://schemas.microsoft.com/office/word/2018/wordml/cex" xmlns:w16cid="http://schemas.microsoft.com/office/word/2016/wordml/cid" xmlns:w16="http://schemas.microsoft.com/office/word/2018/wordml" xmlns:w16du="http://schemas.microsoft.com/office/word/2023/wordml/word16du" xmlns:w16sdtdh="http://schemas.microsoft.com/office/word/2020/wordml/sdtdatahash" xmlns:w16se="http://schemas.microsoft.com/office/word/2015/wordml/symex" xmlns:wpg="http://schemas.microsoft.com/office/word/2010/wordprocessingGroup" xmlns:wpi="http://schemas.microsoft.com/office/word/2010/wordprocessingInk" xmlns:wne="http://schemas.microsoft.com/office/word/2006/wordml" xmlns:wps="http://schemas.microsoft.com/office/word/2010/wordprocessingShape" mc:Ignorable="w14 w15 w16se w16cid w16 w16cex w16sdtdh w16du wp14">
   <w:abstractNum w:abstractNumId="0" w15:restartNumberingAfterBreak="0">
     <w:nsid w:val="45E07139"/>
     <w:multiLevelType w:val="hybridMultilevel"/>
@@ -411,7 +395,7 @@
 </file>
 
 <file path=word/styles.xml><?xml version="1.0" encoding="utf-8"?>
-<w:styles xmlns:mc="http://schemas.openxmlformats.org/markup-compatibility/2006" xmlns:r="http://schemas.openxmlformats.org/officeDocument/2006/relationships" xmlns:w="http://schemas.openxmlformats.org/wordprocessingml/2006/main" xmlns:w14="http://schemas.microsoft.com/office/word/2010/wordml" xmlns:w15="http://schemas.microsoft.com/office/word/2012/wordml" xmlns:w16cex="http://schemas.microsoft.com/office/word/2018/wordml/cex" xmlns:w16cid="http://schemas.microsoft.com/office/word/2016/wordml/cid" xmlns:w16="http://schemas.microsoft.com/office/word/2018/wordml" xmlns:w16sdtdh="http://schemas.microsoft.com/office/word/2020/wordml/sdtdatahash" xmlns:w16se="http://schemas.microsoft.com/office/word/2015/wordml/symex" mc:Ignorable="w14 w15 w16se w16cid w16 w16cex w16sdtdh">
+<w:styles xmlns:mc="http://schemas.openxmlformats.org/markup-compatibility/2006" xmlns:r="http://schemas.openxmlformats.org/officeDocument/2006/relationships" xmlns:w="http://schemas.openxmlformats.org/wordprocessingml/2006/main" xmlns:w14="http://schemas.microsoft.com/office/word/2010/wordml" xmlns:w15="http://schemas.microsoft.com/office/word/2012/wordml" xmlns:w16cex="http://schemas.microsoft.com/office/word/2018/wordml/cex" xmlns:w16cid="http://schemas.microsoft.com/office/word/2016/wordml/cid" xmlns:w16="http://schemas.microsoft.com/office/word/2018/wordml" xmlns:w16du="http://schemas.microsoft.com/office/word/2023/wordml/word16du" xmlns:w16sdtdh="http://schemas.microsoft.com/office/word/2020/wordml/sdtdatahash" xmlns:w16se="http://schemas.microsoft.com/office/word/2015/wordml/symex" mc:Ignorable="w14 w15 w16se w16cid w16 w16cex w16sdtdh w16du">
   <w:docDefaults>
     <w:rPrDefault>
       <w:rPr>

</xml_diff>

<commit_message>
More editorial office fixes
</commit_message>
<xml_diff>
--- a/Publications/IJSM/Manual Submission Fixes.docx
+++ b/Publications/IJSM/Manual Submission Fixes.docx
@@ -1,6 +1,6 @@
 
 <file path=word/document.xml><?xml version="1.0" encoding="utf-8"?>
-<w:document xmlns:wpc="http://schemas.microsoft.com/office/word/2010/wordprocessingCanvas" xmlns:cx="http://schemas.microsoft.com/office/drawing/2014/chartex" xmlns:cx1="http://schemas.microsoft.com/office/drawing/2015/9/8/chartex" xmlns:cx2="http://schemas.microsoft.com/office/drawing/2015/10/21/chartex" xmlns:cx3="http://schemas.microsoft.com/office/drawing/2016/5/9/chartex" xmlns:cx4="http://schemas.microsoft.com/office/drawing/2016/5/10/chartex" xmlns:cx5="http://schemas.microsoft.com/office/drawing/2016/5/11/chartex" xmlns:cx6="http://schemas.microsoft.com/office/drawing/2016/5/12/chartex" xmlns:cx7="http://schemas.microsoft.com/office/drawing/2016/5/13/chartex" xmlns:cx8="http://schemas.microsoft.com/office/drawing/2016/5/14/chartex" xmlns:mc="http://schemas.openxmlformats.org/markup-compatibility/2006" xmlns:aink="http://schemas.microsoft.com/office/drawing/2016/ink" xmlns:am3d="http://schemas.microsoft.com/office/drawing/2017/model3d" xmlns:o="urn:schemas-microsoft-com:office:office" xmlns:oel="http://schemas.microsoft.com/office/2019/extlst" xmlns:r="http://schemas.openxmlformats.org/officeDocument/2006/relationships" xmlns:m="http://schemas.openxmlformats.org/officeDocument/2006/math" xmlns:v="urn:schemas-microsoft-com:vml" xmlns:wp14="http://schemas.microsoft.com/office/word/2010/wordprocessingDrawing" xmlns:wp="http://schemas.openxmlformats.org/drawingml/2006/wordprocessingDrawing" xmlns:w10="urn:schemas-microsoft-com:office:word" xmlns:w="http://schemas.openxmlformats.org/wordprocessingml/2006/main" xmlns:w14="http://schemas.microsoft.com/office/word/2010/wordml" xmlns:w15="http://schemas.microsoft.com/office/word/2012/wordml" xmlns:w16cex="http://schemas.microsoft.com/office/word/2018/wordml/cex" xmlns:w16cid="http://schemas.microsoft.com/office/word/2016/wordml/cid" xmlns:w16="http://schemas.microsoft.com/office/word/2018/wordml" xmlns:w16du="http://schemas.microsoft.com/office/word/2023/wordml/word16du" xmlns:w16sdtdh="http://schemas.microsoft.com/office/word/2020/wordml/sdtdatahash" xmlns:w16se="http://schemas.microsoft.com/office/word/2015/wordml/symex" xmlns:wpg="http://schemas.microsoft.com/office/word/2010/wordprocessingGroup" xmlns:wpi="http://schemas.microsoft.com/office/word/2010/wordprocessingInk" xmlns:wne="http://schemas.microsoft.com/office/word/2006/wordml" xmlns:wps="http://schemas.microsoft.com/office/word/2010/wordprocessingShape" mc:Ignorable="w14 w15 w16se w16cid w16 w16cex w16sdtdh w16du wp14">
+<w:document xmlns:wpc="http://schemas.microsoft.com/office/word/2010/wordprocessingCanvas" xmlns:cx="http://schemas.microsoft.com/office/drawing/2014/chartex" xmlns:cx1="http://schemas.microsoft.com/office/drawing/2015/9/8/chartex" xmlns:cx2="http://schemas.microsoft.com/office/drawing/2015/10/21/chartex" xmlns:cx3="http://schemas.microsoft.com/office/drawing/2016/5/9/chartex" xmlns:cx4="http://schemas.microsoft.com/office/drawing/2016/5/10/chartex" xmlns:cx5="http://schemas.microsoft.com/office/drawing/2016/5/11/chartex" xmlns:cx6="http://schemas.microsoft.com/office/drawing/2016/5/12/chartex" xmlns:cx7="http://schemas.microsoft.com/office/drawing/2016/5/13/chartex" xmlns:cx8="http://schemas.microsoft.com/office/drawing/2016/5/14/chartex" xmlns:mc="http://schemas.openxmlformats.org/markup-compatibility/2006" xmlns:aink="http://schemas.microsoft.com/office/drawing/2016/ink" xmlns:am3d="http://schemas.microsoft.com/office/drawing/2017/model3d" xmlns:o="urn:schemas-microsoft-com:office:office" xmlns:oel="http://schemas.microsoft.com/office/2019/extlst" xmlns:r="http://schemas.openxmlformats.org/officeDocument/2006/relationships" xmlns:m="http://schemas.openxmlformats.org/officeDocument/2006/math" xmlns:v="urn:schemas-microsoft-com:vml" xmlns:wp14="http://schemas.microsoft.com/office/word/2010/wordprocessingDrawing" xmlns:wp="http://schemas.openxmlformats.org/drawingml/2006/wordprocessingDrawing" xmlns:w10="urn:schemas-microsoft-com:office:word" xmlns:w="http://schemas.openxmlformats.org/wordprocessingml/2006/main" xmlns:w14="http://schemas.microsoft.com/office/word/2010/wordml" xmlns:w15="http://schemas.microsoft.com/office/word/2012/wordml" xmlns:w16cex="http://schemas.microsoft.com/office/word/2018/wordml/cex" xmlns:w16cid="http://schemas.microsoft.com/office/word/2016/wordml/cid" xmlns:w16="http://schemas.microsoft.com/office/word/2018/wordml" xmlns:w16sdtdh="http://schemas.microsoft.com/office/word/2020/wordml/sdtdatahash" xmlns:w16se="http://schemas.microsoft.com/office/word/2015/wordml/symex" xmlns:wpg="http://schemas.microsoft.com/office/word/2010/wordprocessingGroup" xmlns:wpi="http://schemas.microsoft.com/office/word/2010/wordprocessingInk" xmlns:wne="http://schemas.microsoft.com/office/word/2006/wordml" xmlns:wps="http://schemas.microsoft.com/office/word/2010/wordprocessingShape" mc:Ignorable="w14 w15 w16se w16cid w16 w16cex w16sdtdh wp14">
   <w:body>
     <w:p>
       <w:pPr>
@@ -192,8 +192,16 @@
         <w:rPr>
           <w:rFonts w:ascii="Calibri" w:hAnsi="Calibri" w:cs="Calibri"/>
         </w:rPr>
-        <w:t>Blind my name in the references</w:t>
-      </w:r>
+        <w:t xml:space="preserve">Blind my name in the </w:t>
+      </w:r>
+      <w:proofErr w:type="gramStart"/>
+      <w:r>
+        <w:rPr>
+          <w:rFonts w:ascii="Calibri" w:hAnsi="Calibri" w:cs="Calibri"/>
+        </w:rPr>
+        <w:t>references</w:t>
+      </w:r>
+      <w:proofErr w:type="gramEnd"/>
     </w:p>
     <w:p>
       <w:pPr>
@@ -203,15 +211,57 @@
           <w:numId w:val="1"/>
         </w:numPr>
         <w:rPr>
-          <w:rFonts w:ascii="Calibri" w:hAnsi="Calibri" w:cs="Calibri"/>
-        </w:rPr>
-      </w:pPr>
-      <w:r>
-        <w:rPr>
-          <w:rFonts w:ascii="Calibri" w:hAnsi="Calibri" w:cs="Calibri"/>
-        </w:rPr>
-        <w:t>OSF protocol registration</w:t>
-      </w:r>
+          <w:rFonts w:cstheme="minorHAnsi"/>
+        </w:rPr>
+      </w:pPr>
+      <w:r>
+        <w:rPr>
+          <w:rFonts w:ascii="Calibri" w:hAnsi="Calibri" w:cs="Calibri"/>
+        </w:rPr>
+        <w:t>OSF protocol registratio</w:t>
+      </w:r>
+      <w:r>
+        <w:rPr>
+          <w:rFonts w:cstheme="minorHAnsi"/>
+        </w:rPr>
+        <w:t>n</w:t>
+      </w:r>
+    </w:p>
+    <w:p>
+      <w:pPr>
+        <w:rPr>
+          <w:rFonts w:asciiTheme="minorHAnsi" w:hAnsiTheme="minorHAnsi" w:cstheme="minorHAnsi"/>
+        </w:rPr>
+      </w:pPr>
+    </w:p>
+    <w:p>
+      <w:pPr>
+        <w:ind w:left="1080"/>
+        <w:rPr>
+          <w:rFonts w:asciiTheme="minorHAnsi" w:hAnsiTheme="minorHAnsi" w:cstheme="minorHAnsi"/>
+        </w:rPr>
+      </w:pPr>
+      <w:r>
+        <w:rPr>
+          <w:rFonts w:asciiTheme="minorHAnsi" w:hAnsiTheme="minorHAnsi" w:cstheme="minorHAnsi"/>
+        </w:rPr>
+        <w:t xml:space="preserve">“blinded for peer </w:t>
+      </w:r>
+      <w:proofErr w:type="gramStart"/>
+      <w:r>
+        <w:rPr>
+          <w:rFonts w:asciiTheme="minorHAnsi" w:hAnsiTheme="minorHAnsi" w:cstheme="minorHAnsi"/>
+        </w:rPr>
+        <w:t>review”…</w:t>
+      </w:r>
+      <w:proofErr w:type="gramEnd"/>
+    </w:p>
+    <w:p>
+      <w:pPr>
+        <w:rPr>
+          <w:rFonts w:asciiTheme="minorHAnsi" w:hAnsiTheme="minorHAnsi" w:cstheme="minorHAnsi"/>
+        </w:rPr>
+      </w:pPr>
     </w:p>
     <w:p>
       <w:pPr>
@@ -221,12 +271,12 @@
           <w:numId w:val="1"/>
         </w:numPr>
         <w:rPr>
-          <w:rFonts w:ascii="Calibri" w:hAnsi="Calibri" w:cs="Calibri"/>
-        </w:rPr>
-      </w:pPr>
-      <w:r>
-        <w:rPr>
-          <w:rFonts w:ascii="Calibri" w:hAnsi="Calibri" w:cs="Calibri"/>
+          <w:rFonts w:cstheme="minorHAnsi"/>
+        </w:rPr>
+      </w:pPr>
+      <w:r>
+        <w:rPr>
+          <w:rFonts w:cstheme="minorHAnsi"/>
         </w:rPr>
         <w:t>Dissertation link</w:t>
       </w:r>
@@ -234,57 +284,99 @@
     <w:p>
       <w:pPr>
         <w:rPr>
-          <w:rFonts w:ascii="Calibri" w:hAnsi="Calibri" w:cs="Calibri"/>
-        </w:rPr>
-      </w:pPr>
-    </w:p>
-    <w:p>
-      <w:pPr>
-        <w:rPr>
-          <w:rFonts w:ascii="Calibri" w:hAnsi="Calibri" w:cs="Calibri"/>
-        </w:rPr>
-      </w:pPr>
-    </w:p>
-    <w:p>
-      <w:pPr>
-        <w:rPr>
-          <w:rFonts w:ascii="Calibri" w:hAnsi="Calibri" w:cs="Calibri"/>
-        </w:rPr>
-      </w:pPr>
-    </w:p>
-    <w:p>
-      <w:pPr>
-        <w:jc w:val="right"/>
-        <w:rPr>
-          <w:rFonts w:ascii="Calibri" w:hAnsi="Calibri" w:cs="Calibri"/>
-        </w:rPr>
-      </w:pPr>
-      <w:r>
-        <w:rPr>
-          <w:rFonts w:ascii="Calibri" w:hAnsi="Calibri" w:cs="Calibri"/>
-        </w:rPr>
-        <w:t>[1</w:t>
-      </w:r>
-    </w:p>
-    <w:p>
-      <w:pPr>
-        <w:rPr>
-          <w:rFonts w:ascii="Calibri" w:hAnsi="Calibri" w:cs="Calibri"/>
-        </w:rPr>
-      </w:pPr>
-    </w:p>
-    <w:p>
-      <w:pPr>
-        <w:jc w:val="right"/>
-        <w:rPr>
-          <w:rFonts w:ascii="Calibri" w:hAnsi="Calibri" w:cs="Calibri"/>
-        </w:rPr>
-      </w:pPr>
-      <w:r>
-        <w:rPr>
-          <w:rFonts w:ascii="Calibri" w:hAnsi="Calibri" w:cs="Calibri"/>
-        </w:rPr>
-        <w:t>[1</w:t>
+          <w:rFonts w:asciiTheme="minorHAnsi" w:hAnsiTheme="minorHAnsi" w:cstheme="minorHAnsi"/>
+        </w:rPr>
+      </w:pPr>
+    </w:p>
+    <w:p>
+      <w:pPr>
+        <w:ind w:left="1080"/>
+        <w:rPr>
+          <w:rFonts w:asciiTheme="minorHAnsi" w:hAnsiTheme="minorHAnsi" w:cstheme="minorHAnsi"/>
+        </w:rPr>
+      </w:pPr>
+      <w:r>
+        <w:rPr>
+          <w:rFonts w:asciiTheme="minorHAnsi" w:hAnsiTheme="minorHAnsi" w:cstheme="minorHAnsi"/>
+        </w:rPr>
+        <w:t xml:space="preserve">“blinded for peer </w:t>
+      </w:r>
+      <w:proofErr w:type="gramStart"/>
+      <w:r>
+        <w:rPr>
+          <w:rFonts w:asciiTheme="minorHAnsi" w:hAnsiTheme="minorHAnsi" w:cstheme="minorHAnsi"/>
+        </w:rPr>
+        <w:t>review”…</w:t>
+      </w:r>
+      <w:proofErr w:type="gramEnd"/>
+    </w:p>
+    <w:p>
+      <w:pPr>
+        <w:rPr>
+          <w:rFonts w:asciiTheme="minorHAnsi" w:hAnsiTheme="minorHAnsi" w:cstheme="minorHAnsi"/>
+        </w:rPr>
+      </w:pPr>
+    </w:p>
+    <w:p>
+      <w:pPr>
+        <w:pStyle w:val="ListParagraph"/>
+        <w:numPr>
+          <w:ilvl w:val="0"/>
+          <w:numId w:val="1"/>
+        </w:numPr>
+        <w:rPr>
+          <w:rFonts w:cstheme="minorHAnsi"/>
+        </w:rPr>
+      </w:pPr>
+      <w:r>
+        <w:rPr>
+          <w:rFonts w:cstheme="minorHAnsi"/>
+        </w:rPr>
+        <w:t>Table 1</w:t>
+      </w:r>
+    </w:p>
+    <w:p>
+      <w:pPr>
+        <w:pStyle w:val="ListParagraph"/>
+        <w:numPr>
+          <w:ilvl w:val="1"/>
+          <w:numId w:val="1"/>
+        </w:numPr>
+        <w:rPr>
+          <w:rFonts w:cstheme="minorHAnsi"/>
+        </w:rPr>
+      </w:pPr>
+      <w:r>
+        <w:rPr>
+          <w:rFonts w:cstheme="minorHAnsi"/>
+        </w:rPr>
+        <w:t xml:space="preserve">Check </w:t>
+      </w:r>
+      <w:proofErr w:type="gramStart"/>
+      <w:r>
+        <w:rPr>
+          <w:rFonts w:cstheme="minorHAnsi"/>
+        </w:rPr>
+        <w:t>captions</w:t>
+      </w:r>
+      <w:proofErr w:type="gramEnd"/>
+    </w:p>
+    <w:p>
+      <w:pPr>
+        <w:pStyle w:val="ListParagraph"/>
+        <w:numPr>
+          <w:ilvl w:val="1"/>
+          <w:numId w:val="1"/>
+        </w:numPr>
+        <w:rPr>
+          <w:rFonts w:cstheme="minorHAnsi"/>
+        </w:rPr>
+      </w:pPr>
+      <w:r>
+        <w:rPr>
+          <w:rFonts w:cstheme="minorHAnsi"/>
+        </w:rPr>
+        <w:t>Resize to a better width</w:t>
       </w:r>
     </w:p>
     <w:sectPr>
@@ -298,11 +390,11 @@
 </file>
 
 <file path=word/numbering.xml><?xml version="1.0" encoding="utf-8"?>
-<w:numbering xmlns:wpc="http://schemas.microsoft.com/office/word/2010/wordprocessingCanvas" xmlns:cx="http://schemas.microsoft.com/office/drawing/2014/chartex" xmlns:cx1="http://schemas.microsoft.com/office/drawing/2015/9/8/chartex" xmlns:cx2="http://schemas.microsoft.com/office/drawing/2015/10/21/chartex" xmlns:cx3="http://schemas.microsoft.com/office/drawing/2016/5/9/chartex" xmlns:cx4="http://schemas.microsoft.com/office/drawing/2016/5/10/chartex" xmlns:cx5="http://schemas.microsoft.com/office/drawing/2016/5/11/chartex" xmlns:cx6="http://schemas.microsoft.com/office/drawing/2016/5/12/chartex" xmlns:cx7="http://schemas.microsoft.com/office/drawing/2016/5/13/chartex" xmlns:cx8="http://schemas.microsoft.com/office/drawing/2016/5/14/chartex" xmlns:mc="http://schemas.openxmlformats.org/markup-compatibility/2006" xmlns:aink="http://schemas.microsoft.com/office/drawing/2016/ink" xmlns:am3d="http://schemas.microsoft.com/office/drawing/2017/model3d" xmlns:o="urn:schemas-microsoft-com:office:office" xmlns:oel="http://schemas.microsoft.com/office/2019/extlst" xmlns:r="http://schemas.openxmlformats.org/officeDocument/2006/relationships" xmlns:m="http://schemas.openxmlformats.org/officeDocument/2006/math" xmlns:v="urn:schemas-microsoft-com:vml" xmlns:wp14="http://schemas.microsoft.com/office/word/2010/wordprocessingDrawing" xmlns:wp="http://schemas.openxmlformats.org/drawingml/2006/wordprocessingDrawing" xmlns:w10="urn:schemas-microsoft-com:office:word" xmlns:w="http://schemas.openxmlformats.org/wordprocessingml/2006/main" xmlns:w14="http://schemas.microsoft.com/office/word/2010/wordml" xmlns:w15="http://schemas.microsoft.com/office/word/2012/wordml" xmlns:w16cex="http://schemas.microsoft.com/office/word/2018/wordml/cex" xmlns:w16cid="http://schemas.microsoft.com/office/word/2016/wordml/cid" xmlns:w16="http://schemas.microsoft.com/office/word/2018/wordml" xmlns:w16du="http://schemas.microsoft.com/office/word/2023/wordml/word16du" xmlns:w16sdtdh="http://schemas.microsoft.com/office/word/2020/wordml/sdtdatahash" xmlns:w16se="http://schemas.microsoft.com/office/word/2015/wordml/symex" xmlns:wpg="http://schemas.microsoft.com/office/word/2010/wordprocessingGroup" xmlns:wpi="http://schemas.microsoft.com/office/word/2010/wordprocessingInk" xmlns:wne="http://schemas.microsoft.com/office/word/2006/wordml" xmlns:wps="http://schemas.microsoft.com/office/word/2010/wordprocessingShape" mc:Ignorable="w14 w15 w16se w16cid w16 w16cex w16sdtdh w16du wp14">
+<w:numbering xmlns:wpc="http://schemas.microsoft.com/office/word/2010/wordprocessingCanvas" xmlns:cx="http://schemas.microsoft.com/office/drawing/2014/chartex" xmlns:cx1="http://schemas.microsoft.com/office/drawing/2015/9/8/chartex" xmlns:cx2="http://schemas.microsoft.com/office/drawing/2015/10/21/chartex" xmlns:cx3="http://schemas.microsoft.com/office/drawing/2016/5/9/chartex" xmlns:cx4="http://schemas.microsoft.com/office/drawing/2016/5/10/chartex" xmlns:cx5="http://schemas.microsoft.com/office/drawing/2016/5/11/chartex" xmlns:cx6="http://schemas.microsoft.com/office/drawing/2016/5/12/chartex" xmlns:cx7="http://schemas.microsoft.com/office/drawing/2016/5/13/chartex" xmlns:cx8="http://schemas.microsoft.com/office/drawing/2016/5/14/chartex" xmlns:mc="http://schemas.openxmlformats.org/markup-compatibility/2006" xmlns:aink="http://schemas.microsoft.com/office/drawing/2016/ink" xmlns:am3d="http://schemas.microsoft.com/office/drawing/2017/model3d" xmlns:o="urn:schemas-microsoft-com:office:office" xmlns:oel="http://schemas.microsoft.com/office/2019/extlst" xmlns:r="http://schemas.openxmlformats.org/officeDocument/2006/relationships" xmlns:m="http://schemas.openxmlformats.org/officeDocument/2006/math" xmlns:v="urn:schemas-microsoft-com:vml" xmlns:wp14="http://schemas.microsoft.com/office/word/2010/wordprocessingDrawing" xmlns:wp="http://schemas.openxmlformats.org/drawingml/2006/wordprocessingDrawing" xmlns:w10="urn:schemas-microsoft-com:office:word" xmlns:w="http://schemas.openxmlformats.org/wordprocessingml/2006/main" xmlns:w14="http://schemas.microsoft.com/office/word/2010/wordml" xmlns:w15="http://schemas.microsoft.com/office/word/2012/wordml" xmlns:w16cex="http://schemas.microsoft.com/office/word/2018/wordml/cex" xmlns:w16cid="http://schemas.microsoft.com/office/word/2016/wordml/cid" xmlns:w16="http://schemas.microsoft.com/office/word/2018/wordml" xmlns:w16sdtdh="http://schemas.microsoft.com/office/word/2020/wordml/sdtdatahash" xmlns:w16se="http://schemas.microsoft.com/office/word/2015/wordml/symex" xmlns:wpg="http://schemas.microsoft.com/office/word/2010/wordprocessingGroup" xmlns:wpi="http://schemas.microsoft.com/office/word/2010/wordprocessingInk" xmlns:wne="http://schemas.microsoft.com/office/word/2006/wordml" xmlns:wps="http://schemas.microsoft.com/office/word/2010/wordprocessingShape" mc:Ignorable="w14 w15 w16se w16cid w16 w16cex w16sdtdh wp14">
   <w:abstractNum w:abstractNumId="0" w15:restartNumberingAfterBreak="0">
     <w:nsid w:val="45E07139"/>
     <w:multiLevelType w:val="hybridMultilevel"/>
-    <w:tmpl w:val="BCCEDE94"/>
+    <w:tmpl w:val="73D40F10"/>
     <w:lvl w:ilvl="0" w:tplc="0409000F">
       <w:start w:val="1"/>
       <w:numFmt w:val="decimal"/>
@@ -395,7 +487,7 @@
 </file>
 
 <file path=word/styles.xml><?xml version="1.0" encoding="utf-8"?>
-<w:styles xmlns:mc="http://schemas.openxmlformats.org/markup-compatibility/2006" xmlns:r="http://schemas.openxmlformats.org/officeDocument/2006/relationships" xmlns:w="http://schemas.openxmlformats.org/wordprocessingml/2006/main" xmlns:w14="http://schemas.microsoft.com/office/word/2010/wordml" xmlns:w15="http://schemas.microsoft.com/office/word/2012/wordml" xmlns:w16cex="http://schemas.microsoft.com/office/word/2018/wordml/cex" xmlns:w16cid="http://schemas.microsoft.com/office/word/2016/wordml/cid" xmlns:w16="http://schemas.microsoft.com/office/word/2018/wordml" xmlns:w16du="http://schemas.microsoft.com/office/word/2023/wordml/word16du" xmlns:w16sdtdh="http://schemas.microsoft.com/office/word/2020/wordml/sdtdatahash" xmlns:w16se="http://schemas.microsoft.com/office/word/2015/wordml/symex" mc:Ignorable="w14 w15 w16se w16cid w16 w16cex w16sdtdh w16du">
+<w:styles xmlns:mc="http://schemas.openxmlformats.org/markup-compatibility/2006" xmlns:r="http://schemas.openxmlformats.org/officeDocument/2006/relationships" xmlns:w="http://schemas.openxmlformats.org/wordprocessingml/2006/main" xmlns:w14="http://schemas.microsoft.com/office/word/2010/wordml" xmlns:w15="http://schemas.microsoft.com/office/word/2012/wordml" xmlns:w16cex="http://schemas.microsoft.com/office/word/2018/wordml/cex" xmlns:w16cid="http://schemas.microsoft.com/office/word/2016/wordml/cid" xmlns:w16="http://schemas.microsoft.com/office/word/2018/wordml" xmlns:w16sdtdh="http://schemas.microsoft.com/office/word/2020/wordml/sdtdatahash" xmlns:w16se="http://schemas.microsoft.com/office/word/2015/wordml/symex" mc:Ignorable="w14 w15 w16se w16cid w16 w16cex w16sdtdh">
   <w:docDefaults>
     <w:rPrDefault>
       <w:rPr>

</xml_diff>

<commit_message>
Editorial office responses done
Fingers crossed I didn't forget anything!
</commit_message>
<xml_diff>
--- a/Publications/IJSM/Manual Submission Fixes.docx
+++ b/Publications/IJSM/Manual Submission Fixes.docx
@@ -6,12 +6,12 @@
       <w:pPr>
         <w:jc w:val="center"/>
         <w:rPr>
-          <w:rFonts w:ascii="Calibri" w:hAnsi="Calibri" w:cs="Calibri"/>
-        </w:rPr>
-      </w:pPr>
-      <w:r>
-        <w:rPr>
-          <w:rFonts w:ascii="Calibri" w:hAnsi="Calibri" w:cs="Calibri"/>
+          <w:rFonts w:asciiTheme="minorHAnsi" w:hAnsiTheme="minorHAnsi" w:cstheme="minorHAnsi"/>
+        </w:rPr>
+      </w:pPr>
+      <w:r>
+        <w:rPr>
+          <w:rFonts w:asciiTheme="minorHAnsi" w:hAnsiTheme="minorHAnsi" w:cstheme="minorHAnsi"/>
           <w:b/>
           <w:bCs/>
         </w:rPr>
@@ -22,7 +22,7 @@
       <w:pPr>
         <w:jc w:val="center"/>
         <w:rPr>
-          <w:rFonts w:ascii="Calibri" w:hAnsi="Calibri" w:cs="Calibri"/>
+          <w:rFonts w:asciiTheme="minorHAnsi" w:hAnsiTheme="minorHAnsi" w:cstheme="minorHAnsi"/>
         </w:rPr>
       </w:pPr>
     </w:p>
@@ -34,12 +34,12 @@
           <w:numId w:val="1"/>
         </w:numPr>
         <w:rPr>
-          <w:rFonts w:ascii="Calibri" w:hAnsi="Calibri" w:cs="Calibri"/>
-        </w:rPr>
-      </w:pPr>
-      <w:r>
-        <w:rPr>
-          <w:rFonts w:ascii="Calibri" w:hAnsi="Calibri" w:cs="Calibri"/>
+          <w:rFonts w:cstheme="minorHAnsi"/>
+        </w:rPr>
+      </w:pPr>
+      <w:r>
+        <w:rPr>
+          <w:rFonts w:cstheme="minorHAnsi"/>
         </w:rPr>
         <w:t>Fix the following website citations:</w:t>
       </w:r>
@@ -52,20 +52,28 @@
           <w:numId w:val="1"/>
         </w:numPr>
         <w:rPr>
-          <w:rFonts w:ascii="Calibri" w:hAnsi="Calibri" w:cs="Calibri"/>
-        </w:rPr>
-      </w:pPr>
-      <w:r>
-        <w:rPr>
-          <w:rFonts w:ascii="Calibri" w:hAnsi="Calibri" w:cs="Calibri"/>
+          <w:rFonts w:cstheme="minorHAnsi"/>
+        </w:rPr>
+      </w:pPr>
+      <w:proofErr w:type="spellStart"/>
+      <w:r>
+        <w:rPr>
+          <w:rFonts w:cstheme="minorHAnsi"/>
         </w:rPr>
         <w:t>U</w:t>
       </w:r>
       <w:r>
         <w:rPr>
-          <w:rFonts w:ascii="Calibri" w:hAnsi="Calibri" w:cs="Calibri"/>
-        </w:rPr>
-        <w:t>npaywall website citation by per the following form</w:t>
+          <w:rFonts w:cstheme="minorHAnsi"/>
+        </w:rPr>
+        <w:t>npaywall</w:t>
+      </w:r>
+      <w:proofErr w:type="spellEnd"/>
+      <w:r>
+        <w:rPr>
+          <w:rFonts w:cstheme="minorHAnsi"/>
+        </w:rPr>
+        <w:t xml:space="preserve"> website citation by per the following form</w:t>
       </w:r>
     </w:p>
     <w:p>
@@ -73,7 +81,7 @@
         <w:pStyle w:val="ListParagraph"/>
         <w:ind w:left="1440"/>
         <w:rPr>
-          <w:rFonts w:ascii="Calibri" w:hAnsi="Calibri" w:cs="Calibri"/>
+          <w:rFonts w:cstheme="minorHAnsi"/>
         </w:rPr>
       </w:pPr>
     </w:p>
@@ -81,19 +89,41 @@
       <w:pPr>
         <w:ind w:left="1080"/>
         <w:rPr>
-          <w:rFonts w:ascii="Calibri" w:hAnsi="Calibri" w:cs="Calibri"/>
-        </w:rPr>
-      </w:pPr>
-      <w:r>
-        <w:rPr>
-          <w:rFonts w:ascii="Calibri" w:hAnsi="Calibri" w:cs="Calibri"/>
-        </w:rPr>
-        <w:t xml:space="preserve">Unpaywall: An open database of 20 million free scholarly articles. Im Internet: </w:t>
+          <w:rFonts w:asciiTheme="minorHAnsi" w:hAnsiTheme="minorHAnsi" w:cstheme="minorHAnsi"/>
+        </w:rPr>
+      </w:pPr>
+      <w:proofErr w:type="spellStart"/>
+      <w:r>
+        <w:rPr>
+          <w:rFonts w:asciiTheme="minorHAnsi" w:hAnsiTheme="minorHAnsi" w:cstheme="minorHAnsi"/>
+        </w:rPr>
+        <w:t>Unpaywall</w:t>
+      </w:r>
+      <w:proofErr w:type="spellEnd"/>
+      <w:r>
+        <w:rPr>
+          <w:rFonts w:asciiTheme="minorHAnsi" w:hAnsiTheme="minorHAnsi" w:cstheme="minorHAnsi"/>
+        </w:rPr>
+        <w:t xml:space="preserve">: An open database of 20 million free scholarly articles. </w:t>
+      </w:r>
+      <w:proofErr w:type="spellStart"/>
+      <w:r>
+        <w:rPr>
+          <w:rFonts w:asciiTheme="minorHAnsi" w:hAnsiTheme="minorHAnsi" w:cstheme="minorHAnsi"/>
+        </w:rPr>
+        <w:t>Im</w:t>
+      </w:r>
+      <w:proofErr w:type="spellEnd"/>
+      <w:r>
+        <w:rPr>
+          <w:rFonts w:asciiTheme="minorHAnsi" w:hAnsiTheme="minorHAnsi" w:cstheme="minorHAnsi"/>
+        </w:rPr>
+        <w:t xml:space="preserve"> Internet: </w:t>
       </w:r>
       <w:hyperlink r:id="rId5" w:history="1">
         <w:r>
           <w:rPr>
-            <w:rFonts w:ascii="Calibri" w:hAnsi="Calibri" w:cs="Calibri"/>
+            <w:rFonts w:asciiTheme="minorHAnsi" w:hAnsiTheme="minorHAnsi" w:cstheme="minorHAnsi"/>
             <w:color w:val="0000FF"/>
             <w:u w:val="single"/>
           </w:rPr>
@@ -102,7 +132,7 @@
       </w:hyperlink>
       <w:r>
         <w:rPr>
-          <w:rFonts w:ascii="Calibri" w:hAnsi="Calibri" w:cs="Calibri"/>
+          <w:rFonts w:asciiTheme="minorHAnsi" w:hAnsiTheme="minorHAnsi" w:cstheme="minorHAnsi"/>
         </w:rPr>
         <w:t>; Stand: 24.07.2024</w:t>
       </w:r>
@@ -110,7 +140,7 @@
     <w:p>
       <w:pPr>
         <w:rPr>
-          <w:rFonts w:ascii="Calibri" w:hAnsi="Calibri" w:cs="Calibri"/>
+          <w:rFonts w:asciiTheme="minorHAnsi" w:hAnsiTheme="minorHAnsi" w:cstheme="minorHAnsi"/>
         </w:rPr>
       </w:pPr>
     </w:p>
@@ -122,12 +152,12 @@
           <w:numId w:val="1"/>
         </w:numPr>
         <w:rPr>
-          <w:rFonts w:ascii="Calibri" w:hAnsi="Calibri" w:cs="Calibri"/>
-        </w:rPr>
-      </w:pPr>
-      <w:r>
-        <w:rPr>
-          <w:rFonts w:ascii="Calibri" w:hAnsi="Calibri" w:cs="Calibri"/>
+          <w:rFonts w:cstheme="minorHAnsi"/>
+        </w:rPr>
+      </w:pPr>
+      <w:r>
+        <w:rPr>
+          <w:rFonts w:cstheme="minorHAnsi"/>
         </w:rPr>
         <w:t>NCBI</w:t>
       </w:r>
@@ -137,7 +167,7 @@
         <w:pStyle w:val="ListParagraph"/>
         <w:ind w:left="1440"/>
         <w:rPr>
-          <w:rFonts w:ascii="Calibri" w:hAnsi="Calibri" w:cs="Calibri"/>
+          <w:rFonts w:cstheme="minorHAnsi"/>
         </w:rPr>
       </w:pPr>
     </w:p>
@@ -145,27 +175,41 @@
       <w:pPr>
         <w:ind w:left="1080"/>
         <w:rPr>
-          <w:rFonts w:ascii="Calibri" w:hAnsi="Calibri" w:cs="Calibri"/>
-        </w:rPr>
-      </w:pPr>
-      <w:r>
-        <w:rPr>
-          <w:rFonts w:ascii="Calibri" w:hAnsi="Calibri" w:cs="Calibri"/>
-        </w:rPr>
-        <w:t xml:space="preserve">NCBI. ID Converter API. PubMed Central (PMC) 2022; Im Internet: </w:t>
+          <w:rFonts w:asciiTheme="minorHAnsi" w:hAnsiTheme="minorHAnsi" w:cstheme="minorHAnsi"/>
+        </w:rPr>
+      </w:pPr>
+      <w:r>
+        <w:rPr>
+          <w:rFonts w:asciiTheme="minorHAnsi" w:hAnsiTheme="minorHAnsi" w:cstheme="minorHAnsi"/>
+        </w:rPr>
+        <w:t xml:space="preserve">NCBI. ID Converter API. PubMed Central (PMC) 2022; </w:t>
+      </w:r>
+      <w:proofErr w:type="spellStart"/>
+      <w:r>
+        <w:rPr>
+          <w:rFonts w:asciiTheme="minorHAnsi" w:hAnsiTheme="minorHAnsi" w:cstheme="minorHAnsi"/>
+        </w:rPr>
+        <w:t>Im</w:t>
+      </w:r>
+      <w:proofErr w:type="spellEnd"/>
+      <w:r>
+        <w:rPr>
+          <w:rFonts w:asciiTheme="minorHAnsi" w:hAnsiTheme="minorHAnsi" w:cstheme="minorHAnsi"/>
+        </w:rPr>
+        <w:t xml:space="preserve"> Internet: </w:t>
       </w:r>
       <w:hyperlink r:id="rId6" w:history="1">
         <w:r>
           <w:rPr>
             <w:rStyle w:val="Hyperlink"/>
-            <w:rFonts w:ascii="Calibri" w:hAnsi="Calibri" w:cs="Calibri"/>
+            <w:rFonts w:asciiTheme="minorHAnsi" w:hAnsiTheme="minorHAnsi" w:cstheme="minorHAnsi"/>
           </w:rPr>
           <w:t>https://www.ncbi.nlm.nih.gov/pmc/tools/id-converter-api/</w:t>
         </w:r>
       </w:hyperlink>
       <w:r>
         <w:rPr>
-          <w:rFonts w:ascii="Calibri" w:hAnsi="Calibri" w:cs="Calibri"/>
+          <w:rFonts w:asciiTheme="minorHAnsi" w:hAnsiTheme="minorHAnsi" w:cstheme="minorHAnsi"/>
         </w:rPr>
         <w:t>; Stand: 06.04.2022</w:t>
       </w:r>
@@ -173,7 +217,7 @@
     <w:p>
       <w:pPr>
         <w:rPr>
-          <w:rFonts w:ascii="Calibri" w:hAnsi="Calibri" w:cs="Calibri"/>
+          <w:rFonts w:asciiTheme="minorHAnsi" w:hAnsiTheme="minorHAnsi" w:cstheme="minorHAnsi"/>
         </w:rPr>
       </w:pPr>
     </w:p>
@@ -185,23 +229,21 @@
           <w:numId w:val="1"/>
         </w:numPr>
         <w:rPr>
-          <w:rFonts w:ascii="Calibri" w:hAnsi="Calibri" w:cs="Calibri"/>
-        </w:rPr>
-      </w:pPr>
-      <w:r>
-        <w:rPr>
-          <w:rFonts w:ascii="Calibri" w:hAnsi="Calibri" w:cs="Calibri"/>
-        </w:rPr>
-        <w:t xml:space="preserve">Blind my name in the </w:t>
-      </w:r>
-      <w:proofErr w:type="gramStart"/>
-      <w:r>
-        <w:rPr>
-          <w:rFonts w:ascii="Calibri" w:hAnsi="Calibri" w:cs="Calibri"/>
-        </w:rPr>
-        <w:t>references</w:t>
-      </w:r>
-      <w:proofErr w:type="gramEnd"/>
+          <w:rFonts w:cstheme="minorHAnsi"/>
+        </w:rPr>
+      </w:pPr>
+      <w:r>
+        <w:rPr>
+          <w:rFonts w:cstheme="minorHAnsi"/>
+        </w:rPr>
+        <w:t>Referen</w:t>
+      </w:r>
+      <w:r>
+        <w:rPr>
+          <w:rFonts w:cstheme="minorHAnsi"/>
+        </w:rPr>
+        <w:t>ces</w:t>
+      </w:r>
     </w:p>
     <w:p>
       <w:pPr>
@@ -216,27 +258,47 @@
       </w:pPr>
       <w:r>
         <w:rPr>
-          <w:rFonts w:ascii="Calibri" w:hAnsi="Calibri" w:cs="Calibri"/>
-        </w:rPr>
-        <w:t>OSF protocol registratio</w:t>
-      </w:r>
-      <w:r>
-        <w:rPr>
-          <w:rFonts w:cstheme="minorHAnsi"/>
-        </w:rPr>
-        <w:t>n</w:t>
-      </w:r>
-    </w:p>
-    <w:p>
-      <w:pPr>
-        <w:rPr>
-          <w:rFonts w:asciiTheme="minorHAnsi" w:hAnsiTheme="minorHAnsi" w:cstheme="minorHAnsi"/>
-        </w:rPr>
-      </w:pPr>
-    </w:p>
-    <w:p>
-      <w:pPr>
-        <w:ind w:left="1080"/>
+          <w:rFonts w:cstheme="minorHAnsi"/>
+        </w:rPr>
+        <w:t xml:space="preserve">Blind my name in the </w:t>
+      </w:r>
+      <w:proofErr w:type="gramStart"/>
+      <w:r>
+        <w:rPr>
+          <w:rFonts w:cstheme="minorHAnsi"/>
+        </w:rPr>
+        <w:t>references</w:t>
+      </w:r>
+      <w:proofErr w:type="gramEnd"/>
+    </w:p>
+    <w:p>
+      <w:pPr>
+        <w:pStyle w:val="ListParagraph"/>
+        <w:numPr>
+          <w:ilvl w:val="2"/>
+          <w:numId w:val="1"/>
+        </w:numPr>
+        <w:rPr>
+          <w:rFonts w:cstheme="minorHAnsi"/>
+        </w:rPr>
+      </w:pPr>
+      <w:r>
+        <w:rPr>
+          <w:rFonts w:cstheme="minorHAnsi"/>
+        </w:rPr>
+        <w:t>OSF protocol registration</w:t>
+      </w:r>
+    </w:p>
+    <w:p>
+      <w:pPr>
+        <w:rPr>
+          <w:rFonts w:asciiTheme="minorHAnsi" w:hAnsiTheme="minorHAnsi" w:cstheme="minorHAnsi"/>
+        </w:rPr>
+      </w:pPr>
+    </w:p>
+    <w:p>
+      <w:pPr>
+        <w:ind w:left="1620" w:firstLine="360"/>
         <w:rPr>
           <w:rFonts w:asciiTheme="minorHAnsi" w:hAnsiTheme="minorHAnsi" w:cstheme="minorHAnsi"/>
         </w:rPr>
@@ -262,6 +324,53 @@
           <w:rFonts w:asciiTheme="minorHAnsi" w:hAnsiTheme="minorHAnsi" w:cstheme="minorHAnsi"/>
         </w:rPr>
       </w:pPr>
+    </w:p>
+    <w:p>
+      <w:pPr>
+        <w:pStyle w:val="ListParagraph"/>
+        <w:numPr>
+          <w:ilvl w:val="2"/>
+          <w:numId w:val="1"/>
+        </w:numPr>
+        <w:rPr>
+          <w:rFonts w:cstheme="minorHAnsi"/>
+        </w:rPr>
+      </w:pPr>
+      <w:r>
+        <w:rPr>
+          <w:rFonts w:cstheme="minorHAnsi"/>
+        </w:rPr>
+        <w:t>Dissertation link</w:t>
+      </w:r>
+    </w:p>
+    <w:p>
+      <w:pPr>
+        <w:rPr>
+          <w:rFonts w:asciiTheme="minorHAnsi" w:hAnsiTheme="minorHAnsi" w:cstheme="minorHAnsi"/>
+        </w:rPr>
+      </w:pPr>
+    </w:p>
+    <w:p>
+      <w:pPr>
+        <w:ind w:left="1620" w:firstLine="360"/>
+        <w:rPr>
+          <w:rFonts w:asciiTheme="minorHAnsi" w:hAnsiTheme="minorHAnsi" w:cstheme="minorHAnsi"/>
+        </w:rPr>
+      </w:pPr>
+      <w:r>
+        <w:rPr>
+          <w:rFonts w:asciiTheme="minorHAnsi" w:hAnsiTheme="minorHAnsi" w:cstheme="minorHAnsi"/>
+        </w:rPr>
+        <w:t xml:space="preserve">“blinded for peer </w:t>
+      </w:r>
+      <w:proofErr w:type="gramStart"/>
+      <w:r>
+        <w:rPr>
+          <w:rFonts w:asciiTheme="minorHAnsi" w:hAnsiTheme="minorHAnsi" w:cstheme="minorHAnsi"/>
+        </w:rPr>
+        <w:t>review”…</w:t>
+      </w:r>
+      <w:proofErr w:type="gramEnd"/>
     </w:p>
     <w:p>
       <w:pPr>
@@ -278,11 +387,20 @@
         <w:rPr>
           <w:rFonts w:cstheme="minorHAnsi"/>
         </w:rPr>
-        <w:t>Dissertation link</w:t>
-      </w:r>
-    </w:p>
-    <w:p>
-      <w:pPr>
+        <w:t xml:space="preserve">Fix capitalized letter after colon in cited article </w:t>
+      </w:r>
+      <w:proofErr w:type="gramStart"/>
+      <w:r>
+        <w:rPr>
+          <w:rFonts w:cstheme="minorHAnsi"/>
+        </w:rPr>
+        <w:t>title</w:t>
+      </w:r>
+      <w:proofErr w:type="gramEnd"/>
+    </w:p>
+    <w:p>
+      <w:pPr>
+        <w:ind w:left="720"/>
         <w:rPr>
           <w:rFonts w:asciiTheme="minorHAnsi" w:hAnsiTheme="minorHAnsi" w:cstheme="minorHAnsi"/>
         </w:rPr>
@@ -299,16 +417,286 @@
         <w:rPr>
           <w:rFonts w:asciiTheme="minorHAnsi" w:hAnsiTheme="minorHAnsi" w:cstheme="minorHAnsi"/>
         </w:rPr>
-        <w:t xml:space="preserve">“blinded for peer </w:t>
+        <w:t xml:space="preserve">Change “blah blah: </w:t>
+      </w:r>
+      <w:r>
+        <w:rPr>
+          <w:rFonts w:asciiTheme="minorHAnsi" w:hAnsiTheme="minorHAnsi" w:cstheme="minorHAnsi"/>
+          <w:b/>
+          <w:bCs/>
+        </w:rPr>
+        <w:t>B</w:t>
+      </w:r>
+      <w:r>
+        <w:rPr>
+          <w:rFonts w:asciiTheme="minorHAnsi" w:hAnsiTheme="minorHAnsi" w:cstheme="minorHAnsi"/>
+        </w:rPr>
+        <w:t xml:space="preserve">lah blah blah” to </w:t>
+      </w:r>
+      <w:r>
+        <w:rPr>
+          <w:rFonts w:asciiTheme="minorHAnsi" w:hAnsiTheme="minorHAnsi" w:cstheme="minorHAnsi"/>
+        </w:rPr>
+        <w:t xml:space="preserve">“blah blah: </w:t>
+      </w:r>
+      <w:r>
+        <w:rPr>
+          <w:rFonts w:asciiTheme="minorHAnsi" w:hAnsiTheme="minorHAnsi" w:cstheme="minorHAnsi"/>
+          <w:b/>
+          <w:bCs/>
+        </w:rPr>
+        <w:t>b</w:t>
+      </w:r>
+      <w:r>
+        <w:rPr>
+          <w:rFonts w:asciiTheme="minorHAnsi" w:hAnsiTheme="minorHAnsi" w:cstheme="minorHAnsi"/>
+        </w:rPr>
+        <w:t>lah blah blah”</w:t>
+      </w:r>
+    </w:p>
+    <w:p>
+      <w:pPr>
+        <w:ind w:left="1080"/>
+        <w:rPr>
+          <w:rFonts w:asciiTheme="minorHAnsi" w:hAnsiTheme="minorHAnsi" w:cstheme="minorHAnsi"/>
+        </w:rPr>
+      </w:pPr>
+    </w:p>
+    <w:p>
+      <w:pPr>
+        <w:pStyle w:val="ListParagraph"/>
+        <w:numPr>
+          <w:ilvl w:val="1"/>
+          <w:numId w:val="1"/>
+        </w:numPr>
+        <w:rPr>
+          <w:rFonts w:cstheme="minorHAnsi"/>
+        </w:rPr>
+      </w:pPr>
+      <w:r>
+        <w:rPr>
+          <w:rFonts w:cstheme="minorHAnsi"/>
+        </w:rPr>
+        <w:t xml:space="preserve">Titles not properly converting to sentence case, </w:t>
+      </w:r>
+      <w:proofErr w:type="spellStart"/>
+      <w:r>
+        <w:rPr>
+          <w:rFonts w:cstheme="minorHAnsi"/>
+        </w:rPr>
+        <w:t>event</w:t>
+      </w:r>
+      <w:proofErr w:type="spellEnd"/>
+      <w:r>
+        <w:rPr>
+          <w:rFonts w:cstheme="minorHAnsi"/>
+        </w:rPr>
+        <w:t xml:space="preserve"> though they are fixed in </w:t>
       </w:r>
       <w:proofErr w:type="gramStart"/>
       <w:r>
         <w:rPr>
-          <w:rFonts w:asciiTheme="minorHAnsi" w:hAnsiTheme="minorHAnsi" w:cstheme="minorHAnsi"/>
-        </w:rPr>
-        <w:t>review”…</w:t>
+          <w:rFonts w:cstheme="minorHAnsi"/>
+        </w:rPr>
+        <w:t>Zotero</w:t>
       </w:r>
       <w:proofErr w:type="gramEnd"/>
+    </w:p>
+    <w:p>
+      <w:pPr>
+        <w:rPr>
+          <w:rFonts w:asciiTheme="minorHAnsi" w:hAnsiTheme="minorHAnsi" w:cstheme="minorHAnsi"/>
+        </w:rPr>
+      </w:pPr>
+    </w:p>
+    <w:p>
+      <w:pPr>
+        <w:ind w:left="1080"/>
+        <w:rPr>
+          <w:rFonts w:asciiTheme="minorHAnsi" w:hAnsiTheme="minorHAnsi" w:cstheme="minorHAnsi"/>
+        </w:rPr>
+      </w:pPr>
+      <w:r>
+        <w:rPr>
+          <w:rFonts w:asciiTheme="minorHAnsi" w:hAnsiTheme="minorHAnsi" w:cstheme="minorHAnsi"/>
+        </w:rPr>
+        <w:t xml:space="preserve">CHECK IF RESOLVED AFTER </w:t>
+      </w:r>
+      <w:proofErr w:type="gramStart"/>
+      <w:r>
+        <w:rPr>
+          <w:rFonts w:asciiTheme="minorHAnsi" w:hAnsiTheme="minorHAnsi" w:cstheme="minorHAnsi"/>
+        </w:rPr>
+        <w:t>FIXING .BIB</w:t>
+      </w:r>
+      <w:proofErr w:type="gramEnd"/>
+      <w:r>
+        <w:rPr>
+          <w:rFonts w:asciiTheme="minorHAnsi" w:hAnsiTheme="minorHAnsi" w:cstheme="minorHAnsi"/>
+        </w:rPr>
+        <w:t xml:space="preserve"> FILE</w:t>
+      </w:r>
+    </w:p>
+    <w:p>
+      <w:pPr>
+        <w:rPr>
+          <w:rFonts w:asciiTheme="minorHAnsi" w:hAnsiTheme="minorHAnsi" w:cstheme="minorHAnsi"/>
+        </w:rPr>
+      </w:pPr>
+    </w:p>
+    <w:p>
+      <w:pPr>
+        <w:pStyle w:val="ListParagraph"/>
+        <w:numPr>
+          <w:ilvl w:val="2"/>
+          <w:numId w:val="1"/>
+        </w:numPr>
+        <w:rPr>
+          <w:rFonts w:cstheme="minorHAnsi"/>
+        </w:rPr>
+      </w:pPr>
+      <w:r>
+        <w:rPr>
+          <w:rFonts w:cstheme="minorHAnsi"/>
+        </w:rPr>
+        <w:t xml:space="preserve">Enriching word vectors with </w:t>
+      </w:r>
+      <w:proofErr w:type="spellStart"/>
+      <w:r>
+        <w:rPr>
+          <w:rFonts w:cstheme="minorHAnsi"/>
+        </w:rPr>
+        <w:t>subword</w:t>
+      </w:r>
+      <w:proofErr w:type="spellEnd"/>
+      <w:r>
+        <w:rPr>
+          <w:rFonts w:cstheme="minorHAnsi"/>
+        </w:rPr>
+        <w:t xml:space="preserve"> information</w:t>
+      </w:r>
+    </w:p>
+    <w:p>
+      <w:pPr>
+        <w:pStyle w:val="ListParagraph"/>
+        <w:numPr>
+          <w:ilvl w:val="2"/>
+          <w:numId w:val="1"/>
+        </w:numPr>
+        <w:rPr>
+          <w:rFonts w:cstheme="minorHAnsi"/>
+        </w:rPr>
+      </w:pPr>
+      <w:r>
+        <w:rPr>
+          <w:rFonts w:cstheme="minorHAnsi"/>
+        </w:rPr>
+        <w:t>R: a language and environment for statistical computing</w:t>
+      </w:r>
+    </w:p>
+    <w:p>
+      <w:pPr>
+        <w:pStyle w:val="ListParagraph"/>
+        <w:numPr>
+          <w:ilvl w:val="2"/>
+          <w:numId w:val="1"/>
+        </w:numPr>
+        <w:rPr>
+          <w:rFonts w:cstheme="minorHAnsi"/>
+        </w:rPr>
+      </w:pPr>
+      <w:r>
+        <w:rPr>
+          <w:rFonts w:cstheme="minorHAnsi"/>
+        </w:rPr>
+        <w:t>Can Maximal Cardiopulmonary Capacity be Recognized by a Plateau in Oxygen Uptake?</w:t>
+      </w:r>
+    </w:p>
+    <w:p>
+      <w:pPr>
+        <w:ind w:left="1080"/>
+        <w:rPr>
+          <w:rFonts w:asciiTheme="minorHAnsi" w:hAnsiTheme="minorHAnsi" w:cstheme="minorHAnsi"/>
+        </w:rPr>
+      </w:pPr>
+    </w:p>
+    <w:p>
+      <w:pPr>
+        <w:pStyle w:val="ListParagraph"/>
+        <w:numPr>
+          <w:ilvl w:val="1"/>
+          <w:numId w:val="1"/>
+        </w:numPr>
+        <w:rPr>
+          <w:rFonts w:cstheme="minorHAnsi"/>
+        </w:rPr>
+      </w:pPr>
+      <w:r>
+        <w:rPr>
+          <w:rFonts w:cstheme="minorHAnsi"/>
+        </w:rPr>
+        <w:t>Page number for reference 1.</w:t>
+      </w:r>
+    </w:p>
+    <w:p>
+      <w:pPr>
+        <w:pStyle w:val="ListParagraph"/>
+        <w:numPr>
+          <w:ilvl w:val="1"/>
+          <w:numId w:val="1"/>
+        </w:numPr>
+        <w:rPr>
+          <w:rFonts w:cstheme="minorHAnsi"/>
+        </w:rPr>
+      </w:pPr>
+      <w:proofErr w:type="spellStart"/>
+      <w:r>
+        <w:rPr>
+          <w:rFonts w:cstheme="minorHAnsi"/>
+        </w:rPr>
+        <w:t>En</w:t>
+      </w:r>
+      <w:proofErr w:type="spellEnd"/>
+      <w:r>
+        <w:rPr>
+          <w:rFonts w:cstheme="minorHAnsi"/>
+        </w:rPr>
+        <w:t xml:space="preserve"> dash (–) in “</w:t>
+      </w:r>
+      <w:r>
+        <w:rPr>
+          <w:rFonts w:cstheme="minorHAnsi"/>
+        </w:rPr>
+        <w:t>Relationship between (non)linear phase II pulmonary oxygen uptake kinetics with skeletal muscle oxygenation and age in</w:t>
+      </w:r>
+      <w:r>
+        <w:rPr>
+          <w:rFonts w:cstheme="minorHAnsi"/>
+        </w:rPr>
+        <w:t xml:space="preserve"> 11–</w:t>
+      </w:r>
+      <w:proofErr w:type="gramStart"/>
+      <w:r>
+        <w:rPr>
+          <w:rFonts w:cstheme="minorHAnsi"/>
+        </w:rPr>
+        <w:t xml:space="preserve">15 year </w:t>
+      </w:r>
+      <w:proofErr w:type="spellStart"/>
+      <w:r>
+        <w:rPr>
+          <w:rFonts w:cstheme="minorHAnsi"/>
+        </w:rPr>
+        <w:t>olds</w:t>
+      </w:r>
+      <w:proofErr w:type="spellEnd"/>
+      <w:proofErr w:type="gramEnd"/>
+      <w:r>
+        <w:rPr>
+          <w:rFonts w:cstheme="minorHAnsi"/>
+        </w:rPr>
+        <w:t>” not rendering properly</w:t>
+      </w:r>
     </w:p>
     <w:p>
       <w:pPr>
@@ -376,8 +764,16 @@
         <w:rPr>
           <w:rFonts w:cstheme="minorHAnsi"/>
         </w:rPr>
-        <w:t>Resize to a better width</w:t>
-      </w:r>
+        <w:t xml:space="preserve">Resize to a better </w:t>
+      </w:r>
+      <w:proofErr w:type="gramStart"/>
+      <w:r>
+        <w:rPr>
+          <w:rFonts w:cstheme="minorHAnsi"/>
+        </w:rPr>
+        <w:t>width</w:t>
+      </w:r>
+      <w:proofErr w:type="gramEnd"/>
     </w:p>
     <w:sectPr>
       <w:pgSz w:w="12240" w:h="15840"/>
@@ -394,7 +790,7 @@
   <w:abstractNum w:abstractNumId="0" w15:restartNumberingAfterBreak="0">
     <w:nsid w:val="45E07139"/>
     <w:multiLevelType w:val="hybridMultilevel"/>
-    <w:tmpl w:val="73D40F10"/>
+    <w:tmpl w:val="9E8CF88C"/>
     <w:lvl w:ilvl="0" w:tplc="0409000F">
       <w:start w:val="1"/>
       <w:numFmt w:val="decimal"/>
@@ -416,7 +812,7 @@
         <w:ind w:left="1440" w:hanging="360"/>
       </w:pPr>
     </w:lvl>
-    <w:lvl w:ilvl="2" w:tplc="0409001B" w:tentative="1">
+    <w:lvl w:ilvl="2" w:tplc="0409001B">
       <w:start w:val="1"/>
       <w:numFmt w:val="lowerRoman"/>
       <w:lvlText w:val="%3."/>

</xml_diff>